<commit_message>
Add images and update documentation for Creating Tiles article
- Added new images (image042.png to image046.png) for the Creating Tiles section.
- Updated No Images Creating Tiles.docx to reflect changes in tile naming and usage instructions.
- Corrected image reference in index.html.
- Updated sitemap.xml to include the new Creating Tiles article.
- Created a backup of the sitemap as sitemap-2025-11-16.xml.
</commit_message>
<xml_diff>
--- a/Articles/2025/4_Game_Maker/2_Creating_Tiles/Creating_Tiles.docx
+++ b/Articles/2025/4_Game_Maker/2_Creating_Tiles/Creating_Tiles.docx
@@ -144,10 +144,10 @@
           <w:noProof/>
         </w:rPr>
         <w:drawing>
-          <wp:inline distT="0" distB="0" distL="0" distR="0" wp14:anchorId="1C8CB2E4" wp14:editId="743117A1">
-            <wp:extent cx="4238625" cy="4183781"/>
-            <wp:effectExtent l="0" t="0" r="0" b="7620"/>
-            <wp:docPr id="1956964154" name="Picture 1"/>
+          <wp:inline distT="0" distB="0" distL="0" distR="0" wp14:anchorId="43753C59" wp14:editId="5D180AF3">
+            <wp:extent cx="4029075" cy="4707045"/>
+            <wp:effectExtent l="0" t="0" r="0" b="0"/>
+            <wp:docPr id="237203344" name="Picture 1"/>
             <wp:cNvGraphicFramePr>
               <a:graphicFrameLocks xmlns:a="http://schemas.openxmlformats.org/drawingml/2006/main" noChangeAspect="1"/>
             </wp:cNvGraphicFramePr>
@@ -176,7 +176,7 @@
                   <pic:spPr bwMode="auto">
                     <a:xfrm>
                       <a:off x="0" y="0"/>
-                      <a:ext cx="4241815" cy="4186929"/>
+                      <a:ext cx="4036201" cy="4715370"/>
                     </a:xfrm>
                     <a:prstGeom prst="rect">
                       <a:avLst/>
@@ -800,15 +800,12 @@
     </w:p>
     <w:p>
       <w:r>
-        <w:t xml:space="preserve">Drag your little floor image in and situate it inside of one the </w:t>
-      </w:r>
-      <w:proofErr w:type="spellStart"/>
-      <w:r>
-        <w:t>the</w:t>
-      </w:r>
-      <w:proofErr w:type="spellEnd"/>
-      <w:r>
-        <w:t xml:space="preserve"> grid squares. It will be very small. Later we will be taking this same sheet out of Game Maker and adding more tiles into the other squares. </w:t>
+        <w:t>Put the image in the second square, the first square will have some strange stuff happening to it transparency wise. Actually, you won’t even see your image at all if you place it in the first square.</w:t>
+      </w:r>
+    </w:p>
+    <w:p>
+      <w:r>
+        <w:t>You can zoom in to fit the tile into the tiny 32px x 32px grid squares into the tile sheet.</w:t>
       </w:r>
     </w:p>
     <w:p/>
@@ -818,10 +815,10 @@
           <w:noProof/>
         </w:rPr>
         <w:drawing>
-          <wp:inline distT="0" distB="0" distL="0" distR="0" wp14:anchorId="1F35C67D" wp14:editId="0900A40C">
-            <wp:extent cx="2962910" cy="2876244"/>
-            <wp:effectExtent l="0" t="0" r="8890" b="635"/>
-            <wp:docPr id="533628403" name="Picture 1"/>
+          <wp:inline distT="0" distB="0" distL="0" distR="0" wp14:anchorId="6CEC3EB5" wp14:editId="02E764A0">
+            <wp:extent cx="2737770" cy="2143125"/>
+            <wp:effectExtent l="76200" t="76200" r="139065" b="123825"/>
+            <wp:docPr id="1884933269" name="Picture 1"/>
             <wp:cNvGraphicFramePr>
               <a:graphicFrameLocks xmlns:a="http://schemas.openxmlformats.org/drawingml/2006/main" noChangeAspect="1"/>
             </wp:cNvGraphicFramePr>
@@ -829,7 +826,7 @@
               <a:graphicData uri="http://schemas.openxmlformats.org/drawingml/2006/picture">
                 <pic:pic xmlns:pic="http://schemas.openxmlformats.org/drawingml/2006/picture">
                   <pic:nvPicPr>
-                    <pic:cNvPr id="533628403" name=""/>
+                    <pic:cNvPr id="1884933269" name=""/>
                     <pic:cNvPicPr/>
                   </pic:nvPicPr>
                   <pic:blipFill>
@@ -841,11 +838,25 @@
                   <pic:spPr>
                     <a:xfrm>
                       <a:off x="0" y="0"/>
-                      <a:ext cx="2967407" cy="2880609"/>
+                      <a:ext cx="2756083" cy="2157460"/>
                     </a:xfrm>
                     <a:prstGeom prst="rect">
                       <a:avLst/>
                     </a:prstGeom>
+                    <a:ln w="38100" cap="sq">
+                      <a:solidFill>
+                        <a:srgbClr val="000000"/>
+                      </a:solidFill>
+                      <a:prstDash val="solid"/>
+                      <a:miter lim="800000"/>
+                    </a:ln>
+                    <a:effectLst>
+                      <a:outerShdw blurRad="50800" dist="38100" dir="2700000" algn="tl" rotWithShape="0">
+                        <a:srgbClr val="000000">
+                          <a:alpha val="43000"/>
+                        </a:srgbClr>
+                      </a:outerShdw>
+                    </a:effectLst>
                   </pic:spPr>
                 </pic:pic>
               </a:graphicData>
@@ -854,62 +865,7 @@
         </w:drawing>
       </w:r>
     </w:p>
-    <w:p>
-      <w:r>
-        <w:t>You can zoom in to fit the tile into the tiny 32px x 32px grid square.</w:t>
-      </w:r>
-    </w:p>
-    <w:p>
-      <w:r>
-        <w:rPr>
-          <w:noProof/>
-        </w:rPr>
-        <w:drawing>
-          <wp:inline distT="0" distB="0" distL="0" distR="0" wp14:anchorId="2B728BCC" wp14:editId="62340CD0">
-            <wp:extent cx="3667125" cy="2338576"/>
-            <wp:effectExtent l="0" t="0" r="0" b="5080"/>
-            <wp:docPr id="740011352" name="Picture 1"/>
-            <wp:cNvGraphicFramePr>
-              <a:graphicFrameLocks xmlns:a="http://schemas.openxmlformats.org/drawingml/2006/main" noChangeAspect="1"/>
-            </wp:cNvGraphicFramePr>
-            <a:graphic xmlns:a="http://schemas.openxmlformats.org/drawingml/2006/main">
-              <a:graphicData uri="http://schemas.openxmlformats.org/drawingml/2006/picture">
-                <pic:pic xmlns:pic="http://schemas.openxmlformats.org/drawingml/2006/picture">
-                  <pic:nvPicPr>
-                    <pic:cNvPr id="740011352" name=""/>
-                    <pic:cNvPicPr/>
-                  </pic:nvPicPr>
-                  <pic:blipFill rotWithShape="1">
-                    <a:blip r:embed="rId13"/>
-                    <a:srcRect t="3633"/>
-                    <a:stretch>
-                      <a:fillRect/>
-                    </a:stretch>
-                  </pic:blipFill>
-                  <pic:spPr bwMode="auto">
-                    <a:xfrm>
-                      <a:off x="0" y="0"/>
-                      <a:ext cx="3673151" cy="2342419"/>
-                    </a:xfrm>
-                    <a:prstGeom prst="rect">
-                      <a:avLst/>
-                    </a:prstGeom>
-                    <a:ln>
-                      <a:noFill/>
-                    </a:ln>
-                    <a:extLst>
-                      <a:ext uri="{53640926-AAD7-44D8-BBD7-CCE9431645EC}">
-                        <a14:shadowObscured xmlns:a14="http://schemas.microsoft.com/office/drawing/2010/main"/>
-                      </a:ext>
-                    </a:extLst>
-                  </pic:spPr>
-                </pic:pic>
-              </a:graphicData>
-            </a:graphic>
-          </wp:inline>
-        </w:drawing>
-      </w:r>
-    </w:p>
+    <w:p/>
     <w:p/>
     <w:p>
       <w:pPr>
@@ -958,7 +914,7 @@
                     <pic:cNvPicPr/>
                   </pic:nvPicPr>
                   <pic:blipFill>
-                    <a:blip r:embed="rId14"/>
+                    <a:blip r:embed="rId13"/>
                     <a:stretch>
                       <a:fillRect/>
                     </a:stretch>
@@ -1055,7 +1011,7 @@
                     <pic:cNvPicPr/>
                   </pic:nvPicPr>
                   <pic:blipFill>
-                    <a:blip r:embed="rId15"/>
+                    <a:blip r:embed="rId14"/>
                     <a:stretch>
                       <a:fillRect/>
                     </a:stretch>
@@ -1118,7 +1074,7 @@
                     <pic:cNvPicPr/>
                   </pic:nvPicPr>
                   <pic:blipFill>
-                    <a:blip r:embed="rId16"/>
+                    <a:blip r:embed="rId15"/>
                     <a:stretch>
                       <a:fillRect/>
                     </a:stretch>
@@ -1184,7 +1140,7 @@
                     <pic:cNvPicPr/>
                   </pic:nvPicPr>
                   <pic:blipFill>
-                    <a:blip r:embed="rId17"/>
+                    <a:blip r:embed="rId16"/>
                     <a:stretch>
                       <a:fillRect/>
                     </a:stretch>
@@ -1231,7 +1187,7 @@
                     <pic:cNvPicPr/>
                   </pic:nvPicPr>
                   <pic:blipFill>
-                    <a:blip r:embed="rId18"/>
+                    <a:blip r:embed="rId17"/>
                     <a:stretch>
                       <a:fillRect/>
                     </a:stretch>
@@ -1295,7 +1251,7 @@
                     <pic:cNvPicPr/>
                   </pic:nvPicPr>
                   <pic:blipFill>
-                    <a:blip r:embed="rId19"/>
+                    <a:blip r:embed="rId18"/>
                     <a:stretch>
                       <a:fillRect/>
                     </a:stretch>
@@ -1318,7 +1274,7 @@
     </w:p>
     <w:p>
       <w:r>
-        <w:t>It will look bad.  A tiny little blur</w:t>
+        <w:t>The tiles will be small</w:t>
       </w:r>
     </w:p>
     <w:p>
@@ -1327,10 +1283,10 @@
           <w:noProof/>
         </w:rPr>
         <w:drawing>
-          <wp:inline distT="0" distB="0" distL="0" distR="0" wp14:anchorId="5A5BFF95" wp14:editId="67A27E91">
-            <wp:extent cx="4905375" cy="3149428"/>
+          <wp:inline distT="0" distB="0" distL="0" distR="0" wp14:anchorId="2A106B5D" wp14:editId="52F3893A">
+            <wp:extent cx="3943900" cy="2819794"/>
             <wp:effectExtent l="0" t="0" r="0" b="0"/>
-            <wp:docPr id="793667031" name="Picture 1"/>
+            <wp:docPr id="1775675157" name="Picture 1"/>
             <wp:cNvGraphicFramePr>
               <a:graphicFrameLocks xmlns:a="http://schemas.openxmlformats.org/drawingml/2006/main" noChangeAspect="1"/>
             </wp:cNvGraphicFramePr>
@@ -1338,11 +1294,11 @@
               <a:graphicData uri="http://schemas.openxmlformats.org/drawingml/2006/picture">
                 <pic:pic xmlns:pic="http://schemas.openxmlformats.org/drawingml/2006/picture">
                   <pic:nvPicPr>
-                    <pic:cNvPr id="793667031" name=""/>
+                    <pic:cNvPr id="1775675157" name=""/>
                     <pic:cNvPicPr/>
                   </pic:nvPicPr>
                   <pic:blipFill>
-                    <a:blip r:embed="rId20"/>
+                    <a:blip r:embed="rId19"/>
                     <a:stretch>
                       <a:fillRect/>
                     </a:stretch>
@@ -1350,7 +1306,7 @@
                   <pic:spPr>
                     <a:xfrm>
                       <a:off x="0" y="0"/>
-                      <a:ext cx="4912718" cy="3154143"/>
+                      <a:ext cx="3943900" cy="2819794"/>
                     </a:xfrm>
                     <a:prstGeom prst="rect">
                       <a:avLst/>
@@ -1392,7 +1348,7 @@
                     <pic:cNvPicPr/>
                   </pic:nvPicPr>
                   <pic:blipFill>
-                    <a:blip r:embed="rId21"/>
+                    <a:blip r:embed="rId20"/>
                     <a:stretch>
                       <a:fillRect/>
                     </a:stretch>
@@ -1440,7 +1396,7 @@
                     <pic:cNvPicPr/>
                   </pic:nvPicPr>
                   <pic:blipFill>
-                    <a:blip r:embed="rId22"/>
+                    <a:blip r:embed="rId21"/>
                     <a:stretch>
                       <a:fillRect/>
                     </a:stretch>
@@ -1468,14 +1424,30 @@
     </w:p>
     <w:p>
       <w:r>
+        <w:t xml:space="preserve">Now here we want to take the eye dropper and select the image to select the color. The floor is dark brown. Fill the first square with dark brown. Here </w:t>
+      </w:r>
+      <w:proofErr w:type="gramStart"/>
+      <w:r>
+        <w:t>is</w:t>
+      </w:r>
+      <w:proofErr w:type="gramEnd"/>
+      <w:r>
+        <w:t xml:space="preserve"> the eye dropper tool and the selection tool Draw a square around the first square after getting the color.</w:t>
+      </w:r>
+      <w:r>
+        <w:t xml:space="preserve"> Fill the color of dark brown to match your second square.</w:t>
+      </w:r>
+    </w:p>
+    <w:p>
+      <w:r>
         <w:rPr>
           <w:noProof/>
         </w:rPr>
         <w:drawing>
-          <wp:inline distT="0" distB="0" distL="0" distR="0" wp14:anchorId="7082F51E" wp14:editId="4313D238">
-            <wp:extent cx="5943600" cy="4655820"/>
-            <wp:effectExtent l="0" t="0" r="0" b="0"/>
-            <wp:docPr id="1355621000" name="Picture 1"/>
+          <wp:inline distT="0" distB="0" distL="0" distR="0" wp14:anchorId="2E857307" wp14:editId="509A9CE6">
+            <wp:extent cx="1971950" cy="952633"/>
+            <wp:effectExtent l="0" t="0" r="9525" b="0"/>
+            <wp:docPr id="548637128" name="Picture 1"/>
             <wp:cNvGraphicFramePr>
               <a:graphicFrameLocks xmlns:a="http://schemas.openxmlformats.org/drawingml/2006/main" noChangeAspect="1"/>
             </wp:cNvGraphicFramePr>
@@ -1483,7 +1455,70 @@
               <a:graphicData uri="http://schemas.openxmlformats.org/drawingml/2006/picture">
                 <pic:pic xmlns:pic="http://schemas.openxmlformats.org/drawingml/2006/picture">
                   <pic:nvPicPr>
-                    <pic:cNvPr id="1355621000" name=""/>
+                    <pic:cNvPr id="548637128" name=""/>
+                    <pic:cNvPicPr/>
+                  </pic:nvPicPr>
+                  <pic:blipFill>
+                    <a:blip r:embed="rId22"/>
+                    <a:stretch>
+                      <a:fillRect/>
+                    </a:stretch>
+                  </pic:blipFill>
+                  <pic:spPr>
+                    <a:xfrm>
+                      <a:off x="0" y="0"/>
+                      <a:ext cx="1971950" cy="952633"/>
+                    </a:xfrm>
+                    <a:prstGeom prst="rect">
+                      <a:avLst/>
+                    </a:prstGeom>
+                  </pic:spPr>
+                </pic:pic>
+              </a:graphicData>
+            </a:graphic>
+          </wp:inline>
+        </w:drawing>
+      </w:r>
+    </w:p>
+    <w:p>
+      <w:r>
+        <w:rPr>
+          <w:noProof/>
+        </w:rPr>
+        <w:drawing>
+          <wp:anchor distT="0" distB="0" distL="114300" distR="114300" simplePos="0" relativeHeight="251658240" behindDoc="1" locked="0" layoutInCell="1" allowOverlap="1" wp14:anchorId="1226DB85" wp14:editId="07DE5FE2">
+            <wp:simplePos x="0" y="0"/>
+            <wp:positionH relativeFrom="column">
+              <wp:posOffset>76200</wp:posOffset>
+            </wp:positionH>
+            <wp:positionV relativeFrom="paragraph">
+              <wp:posOffset>78740</wp:posOffset>
+            </wp:positionV>
+            <wp:extent cx="1257475" cy="828791"/>
+            <wp:effectExtent l="76200" t="76200" r="133350" b="142875"/>
+            <wp:wrapTight wrapText="bothSides">
+              <wp:wrapPolygon edited="0">
+                <wp:start x="-655" y="-1986"/>
+                <wp:lineTo x="-1309" y="-1490"/>
+                <wp:lineTo x="-1309" y="22345"/>
+                <wp:lineTo x="-655" y="24828"/>
+                <wp:lineTo x="22909" y="24828"/>
+                <wp:lineTo x="23564" y="22345"/>
+                <wp:lineTo x="23564" y="6455"/>
+                <wp:lineTo x="22909" y="-993"/>
+                <wp:lineTo x="22909" y="-1986"/>
+                <wp:lineTo x="-655" y="-1986"/>
+              </wp:wrapPolygon>
+            </wp:wrapTight>
+            <wp:docPr id="1827797870" name="Picture 1"/>
+            <wp:cNvGraphicFramePr>
+              <a:graphicFrameLocks xmlns:a="http://schemas.openxmlformats.org/drawingml/2006/main" noChangeAspect="1"/>
+            </wp:cNvGraphicFramePr>
+            <a:graphic xmlns:a="http://schemas.openxmlformats.org/drawingml/2006/main">
+              <a:graphicData uri="http://schemas.openxmlformats.org/drawingml/2006/picture">
+                <pic:pic xmlns:pic="http://schemas.openxmlformats.org/drawingml/2006/picture">
+                  <pic:nvPicPr>
+                    <pic:cNvPr id="1827797870" name=""/>
                     <pic:cNvPicPr/>
                   </pic:nvPicPr>
                   <pic:blipFill>
@@ -1495,31 +1530,45 @@
                   <pic:spPr>
                     <a:xfrm>
                       <a:off x="0" y="0"/>
-                      <a:ext cx="5943600" cy="4655820"/>
+                      <a:ext cx="1257475" cy="828791"/>
                     </a:xfrm>
                     <a:prstGeom prst="rect">
                       <a:avLst/>
                     </a:prstGeom>
+                    <a:ln w="38100" cap="sq">
+                      <a:solidFill>
+                        <a:srgbClr val="000000"/>
+                      </a:solidFill>
+                      <a:prstDash val="solid"/>
+                      <a:miter lim="800000"/>
+                    </a:ln>
+                    <a:effectLst>
+                      <a:outerShdw blurRad="50800" dist="38100" dir="2700000" algn="tl" rotWithShape="0">
+                        <a:srgbClr val="000000">
+                          <a:alpha val="43000"/>
+                        </a:srgbClr>
+                      </a:outerShdw>
+                    </a:effectLst>
                   </pic:spPr>
                 </pic:pic>
               </a:graphicData>
             </a:graphic>
-          </wp:inline>
+            <wp14:sizeRelH relativeFrom="page">
+              <wp14:pctWidth>0</wp14:pctWidth>
+            </wp14:sizeRelH>
+            <wp14:sizeRelV relativeFrom="page">
+              <wp14:pctHeight>0</wp14:pctHeight>
+            </wp14:sizeRelV>
+          </wp:anchor>
         </w:drawing>
       </w:r>
     </w:p>
-    <w:p>
-      <w:r>
-        <w:t xml:space="preserve">Now you want to select </w:t>
-      </w:r>
-      <w:r>
-        <w:rPr>
-          <w:rStyle w:val="Strong"/>
-        </w:rPr>
-        <w:t>Convert to Frames</w:t>
-      </w:r>
-      <w:r>
-        <w:t xml:space="preserve"> from the Image Menu.</w:t>
+    <w:p/>
+    <w:p/>
+    <w:p/>
+    <w:p>
+      <w:r>
+        <w:t>Hit Escape to deselect</w:t>
       </w:r>
     </w:p>
     <w:p>
@@ -1528,10 +1577,10 @@
           <w:noProof/>
         </w:rPr>
         <w:drawing>
-          <wp:inline distT="0" distB="0" distL="0" distR="0" wp14:anchorId="14C191DB" wp14:editId="610547FD">
-            <wp:extent cx="4134427" cy="3077004"/>
-            <wp:effectExtent l="0" t="0" r="0" b="9525"/>
-            <wp:docPr id="135542000" name="Picture 1"/>
+          <wp:inline distT="0" distB="0" distL="0" distR="0" wp14:anchorId="5773FD3D" wp14:editId="17C6F098">
+            <wp:extent cx="1819529" cy="1181265"/>
+            <wp:effectExtent l="0" t="0" r="9525" b="0"/>
+            <wp:docPr id="1607558192" name="Picture 1"/>
             <wp:cNvGraphicFramePr>
               <a:graphicFrameLocks xmlns:a="http://schemas.openxmlformats.org/drawingml/2006/main" noChangeAspect="1"/>
             </wp:cNvGraphicFramePr>
@@ -1539,7 +1588,7 @@
               <a:graphicData uri="http://schemas.openxmlformats.org/drawingml/2006/picture">
                 <pic:pic xmlns:pic="http://schemas.openxmlformats.org/drawingml/2006/picture">
                   <pic:nvPicPr>
-                    <pic:cNvPr id="135542000" name=""/>
+                    <pic:cNvPr id="1607558192" name=""/>
                     <pic:cNvPicPr/>
                   </pic:nvPicPr>
                   <pic:blipFill>
@@ -1551,7 +1600,7 @@
                   <pic:spPr>
                     <a:xfrm>
                       <a:off x="0" y="0"/>
-                      <a:ext cx="4134427" cy="3077004"/>
+                      <a:ext cx="1819529" cy="1181265"/>
                     </a:xfrm>
                     <a:prstGeom prst="rect">
                       <a:avLst/>
@@ -1564,27 +1613,31 @@
         </w:drawing>
       </w:r>
     </w:p>
-    <w:p>
-      <w:r>
-        <w:t xml:space="preserve">Now the white outline encircles the little tile properly. Our grid was set to </w:t>
+    <w:p/>
+    <w:p/>
+    <w:p/>
+    <w:p/>
+    <w:p/>
+    <w:p>
+      <w:pPr>
+        <w:pStyle w:val="Heading1"/>
+      </w:pPr>
+      <w:r>
+        <w:t>Turning your tile sprite into a Tile Set</w:t>
+      </w:r>
+    </w:p>
+    <w:p>
+      <w:r>
+        <w:t xml:space="preserve">Now that you finally have a sprite to represent the floor tile, you will need to turn this sprite into an actual Tile Set. Go to the </w:t>
       </w:r>
       <w:r>
         <w:rPr>
           <w:rStyle w:val="Strong"/>
         </w:rPr>
-        <w:t>32px x 32px</w:t>
-      </w:r>
-      <w:r>
-        <w:t xml:space="preserve"> so this is set right. Now Hit the </w:t>
-      </w:r>
-      <w:r>
-        <w:rPr>
-          <w:rStyle w:val="Strong"/>
-        </w:rPr>
-        <w:t>Convert Button</w:t>
-      </w:r>
-      <w:r>
-        <w:t xml:space="preserve"> at the bottom.</w:t>
+        <w:t>Tile Sets folder</w:t>
+      </w:r>
+      <w:r>
+        <w:t xml:space="preserve"> inside of the Asset Browser on the right side of the application.</w:t>
       </w:r>
     </w:p>
     <w:p>
@@ -1592,114 +1645,6 @@
         <w:rPr>
           <w:noProof/>
         </w:rPr>
-        <w:drawing>
-          <wp:inline distT="0" distB="0" distL="0" distR="0" wp14:anchorId="15006B01" wp14:editId="43735DD8">
-            <wp:extent cx="5943600" cy="4032885"/>
-            <wp:effectExtent l="0" t="0" r="0" b="5715"/>
-            <wp:docPr id="9403436" name="Picture 1"/>
-            <wp:cNvGraphicFramePr>
-              <a:graphicFrameLocks xmlns:a="http://schemas.openxmlformats.org/drawingml/2006/main" noChangeAspect="1"/>
-            </wp:cNvGraphicFramePr>
-            <a:graphic xmlns:a="http://schemas.openxmlformats.org/drawingml/2006/main">
-              <a:graphicData uri="http://schemas.openxmlformats.org/drawingml/2006/picture">
-                <pic:pic xmlns:pic="http://schemas.openxmlformats.org/drawingml/2006/picture">
-                  <pic:nvPicPr>
-                    <pic:cNvPr id="9403436" name=""/>
-                    <pic:cNvPicPr/>
-                  </pic:nvPicPr>
-                  <pic:blipFill>
-                    <a:blip r:embed="rId25"/>
-                    <a:stretch>
-                      <a:fillRect/>
-                    </a:stretch>
-                  </pic:blipFill>
-                  <pic:spPr>
-                    <a:xfrm>
-                      <a:off x="0" y="0"/>
-                      <a:ext cx="5943600" cy="4032885"/>
-                    </a:xfrm>
-                    <a:prstGeom prst="rect">
-                      <a:avLst/>
-                    </a:prstGeom>
-                  </pic:spPr>
-                </pic:pic>
-              </a:graphicData>
-            </a:graphic>
-          </wp:inline>
-        </w:drawing>
-      </w:r>
-    </w:p>
-    <w:p>
-      <w:r>
-        <w:t>And you have your sprite.</w:t>
-      </w:r>
-    </w:p>
-    <w:p>
-      <w:r>
-        <w:rPr>
-          <w:noProof/>
-        </w:rPr>
-        <w:drawing>
-          <wp:inline distT="0" distB="0" distL="0" distR="0" wp14:anchorId="51D03D2B" wp14:editId="3CC77669">
-            <wp:extent cx="3677163" cy="3896269"/>
-            <wp:effectExtent l="0" t="0" r="0" b="9525"/>
-            <wp:docPr id="114856863" name="Picture 1"/>
-            <wp:cNvGraphicFramePr>
-              <a:graphicFrameLocks xmlns:a="http://schemas.openxmlformats.org/drawingml/2006/main" noChangeAspect="1"/>
-            </wp:cNvGraphicFramePr>
-            <a:graphic xmlns:a="http://schemas.openxmlformats.org/drawingml/2006/main">
-              <a:graphicData uri="http://schemas.openxmlformats.org/drawingml/2006/picture">
-                <pic:pic xmlns:pic="http://schemas.openxmlformats.org/drawingml/2006/picture">
-                  <pic:nvPicPr>
-                    <pic:cNvPr id="114856863" name=""/>
-                    <pic:cNvPicPr/>
-                  </pic:nvPicPr>
-                  <pic:blipFill>
-                    <a:blip r:embed="rId26"/>
-                    <a:stretch>
-                      <a:fillRect/>
-                    </a:stretch>
-                  </pic:blipFill>
-                  <pic:spPr>
-                    <a:xfrm>
-                      <a:off x="0" y="0"/>
-                      <a:ext cx="3677163" cy="3896269"/>
-                    </a:xfrm>
-                    <a:prstGeom prst="rect">
-                      <a:avLst/>
-                    </a:prstGeom>
-                  </pic:spPr>
-                </pic:pic>
-              </a:graphicData>
-            </a:graphic>
-          </wp:inline>
-        </w:drawing>
-      </w:r>
-    </w:p>
-    <w:p>
-      <w:pPr>
-        <w:pStyle w:val="Heading1"/>
-      </w:pPr>
-      <w:r>
-        <w:t>Turning your tile sprite into a Tile Set</w:t>
-      </w:r>
-    </w:p>
-    <w:p>
-      <w:r>
-        <w:t xml:space="preserve">Now that you finally have a sprite to represent the floor tile, you will need to turn this sprite into an actual Tile Set. Go to the </w:t>
-      </w:r>
-      <w:r>
-        <w:rPr>
-          <w:rStyle w:val="Strong"/>
-        </w:rPr>
-        <w:t>Tile Sets folder</w:t>
-      </w:r>
-      <w:r>
-        <w:t xml:space="preserve"> inside of the Asset Browser on the right side of the application.</w:t>
-      </w:r>
-    </w:p>
-    <w:p>
-      <w:r>
         <w:drawing>
           <wp:inline distT="0" distB="0" distL="0" distR="0" wp14:anchorId="77A2F560" wp14:editId="41AC686C">
             <wp:extent cx="1848108" cy="1962424"/>
@@ -1716,7 +1661,7 @@
                     <pic:cNvPicPr/>
                   </pic:nvPicPr>
                   <pic:blipFill>
-                    <a:blip r:embed="rId27"/>
+                    <a:blip r:embed="rId25"/>
                     <a:stretch>
                       <a:fillRect/>
                     </a:stretch>
@@ -1756,6 +1701,9 @@
     <w:p/>
     <w:p>
       <w:r>
+        <w:rPr>
+          <w:noProof/>
+        </w:rPr>
         <w:drawing>
           <wp:inline distT="0" distB="0" distL="0" distR="0" wp14:anchorId="60FDB9C0" wp14:editId="00CBD6FE">
             <wp:extent cx="3134162" cy="2810267"/>
@@ -1772,7 +1720,7 @@
                     <pic:cNvPicPr/>
                   </pic:nvPicPr>
                   <pic:blipFill>
-                    <a:blip r:embed="rId28"/>
+                    <a:blip r:embed="rId26"/>
                     <a:stretch>
                       <a:fillRect/>
                     </a:stretch>
@@ -1808,6 +1756,9 @@
     </w:p>
     <w:p>
       <w:r>
+        <w:rPr>
+          <w:noProof/>
+        </w:rPr>
         <w:drawing>
           <wp:inline distT="0" distB="0" distL="0" distR="0" wp14:anchorId="4E6012E3" wp14:editId="4500BAD8">
             <wp:extent cx="6486777" cy="2543175"/>
@@ -1824,7 +1775,7 @@
                     <pic:cNvPicPr/>
                   </pic:nvPicPr>
                   <pic:blipFill rotWithShape="1">
-                    <a:blip r:embed="rId29"/>
+                    <a:blip r:embed="rId27"/>
                     <a:srcRect l="4968" t="14197" r="2244" b="7202"/>
                     <a:stretch>
                       <a:fillRect/>
@@ -1900,11 +1851,14 @@
     </w:p>
     <w:p>
       <w:r>
+        <w:rPr>
+          <w:noProof/>
+        </w:rPr>
         <w:drawing>
-          <wp:inline distT="0" distB="0" distL="0" distR="0" wp14:anchorId="4D4DFCDF" wp14:editId="4C4285C4">
-            <wp:extent cx="6421821" cy="2686050"/>
-            <wp:effectExtent l="0" t="0" r="0" b="0"/>
-            <wp:docPr id="1353417102" name="Picture 1"/>
+          <wp:inline distT="0" distB="0" distL="0" distR="0" wp14:anchorId="28643800" wp14:editId="45FF902E">
+            <wp:extent cx="5943600" cy="2797810"/>
+            <wp:effectExtent l="0" t="0" r="0" b="2540"/>
+            <wp:docPr id="136469640" name="Picture 1"/>
             <wp:cNvGraphicFramePr>
               <a:graphicFrameLocks xmlns:a="http://schemas.openxmlformats.org/drawingml/2006/main" noChangeAspect="1"/>
             </wp:cNvGraphicFramePr>
@@ -1912,11 +1866,11 @@
               <a:graphicData uri="http://schemas.openxmlformats.org/drawingml/2006/picture">
                 <pic:pic xmlns:pic="http://schemas.openxmlformats.org/drawingml/2006/picture">
                   <pic:nvPicPr>
-                    <pic:cNvPr id="1353417102" name=""/>
+                    <pic:cNvPr id="136469640" name=""/>
                     <pic:cNvPicPr/>
                   </pic:nvPicPr>
                   <pic:blipFill>
-                    <a:blip r:embed="rId30"/>
+                    <a:blip r:embed="rId28"/>
                     <a:stretch>
                       <a:fillRect/>
                     </a:stretch>
@@ -1924,7 +1878,7 @@
                   <pic:spPr>
                     <a:xfrm>
                       <a:off x="0" y="0"/>
-                      <a:ext cx="6424849" cy="2687317"/>
+                      <a:ext cx="5943600" cy="2797810"/>
                     </a:xfrm>
                     <a:prstGeom prst="rect">
                       <a:avLst/>
@@ -1951,13 +1905,8 @@
       <w:r>
         <w:t xml:space="preserve">? </w:t>
       </w:r>
-      <w:proofErr w:type="gramStart"/>
-      <w:r>
-        <w:t>You</w:t>
-      </w:r>
-      <w:proofErr w:type="gramEnd"/>
-      <w:r>
-        <w:t xml:space="preserve"> will find the Tile Properties, are displayed in the same panel. If your tile properties are not set to 32 x 32, the floor tile will be misrepresented in the room. They will be too small, and there are a lot of other things that can be screwed up as well. </w:t>
+      <w:r>
+        <w:t xml:space="preserve">You will find the Tile Properties, are displayed in the same panel. If your tile properties are not set to 32 x 32, the floor tile will be misrepresented in the room. They will be too small, and there are a lot of other things that can be screwed up as well. </w:t>
       </w:r>
     </w:p>
     <w:p>
@@ -1967,6 +1916,9 @@
     </w:p>
     <w:p>
       <w:r>
+        <w:rPr>
+          <w:noProof/>
+        </w:rPr>
         <w:drawing>
           <wp:inline distT="0" distB="0" distL="0" distR="0" wp14:anchorId="3E499A84" wp14:editId="28B99478">
             <wp:extent cx="5458587" cy="2800741"/>
@@ -1983,7 +1935,7 @@
                     <pic:cNvPicPr/>
                   </pic:nvPicPr>
                   <pic:blipFill>
-                    <a:blip r:embed="rId31"/>
+                    <a:blip r:embed="rId29"/>
                     <a:stretch>
                       <a:fillRect/>
                     </a:stretch>
@@ -2012,15 +1964,31 @@
       <w:r>
         <w:t>, in the Tile Properties on the right side of the tile creation panel.</w:t>
       </w:r>
-    </w:p>
-    <w:p/>
-    <w:p>
-      <w:r>
+      <w:r>
+        <w:t xml:space="preserve"> </w:t>
+      </w:r>
+    </w:p>
+    <w:p>
+      <w:r>
+        <w:rPr>
+          <w:rStyle w:val="BoldRedChar"/>
+        </w:rPr>
+        <w:t>Warning -</w:t>
+      </w:r>
+      <w:r>
+        <w:t>Do not try and set something like 32 into the x value for horizontal X, it will make the tile disappear when you try to use it from the palette in the room.</w:t>
+      </w:r>
+    </w:p>
+    <w:p>
+      <w:r>
+        <w:rPr>
+          <w:noProof/>
+        </w:rPr>
         <w:drawing>
-          <wp:inline distT="0" distB="0" distL="0" distR="0" wp14:anchorId="01618AB2" wp14:editId="1612721C">
-            <wp:extent cx="5077534" cy="3267531"/>
-            <wp:effectExtent l="0" t="0" r="8890" b="9525"/>
-            <wp:docPr id="1047538886" name="Picture 1"/>
+          <wp:inline distT="0" distB="0" distL="0" distR="0" wp14:anchorId="17F88D60" wp14:editId="59B9783C">
+            <wp:extent cx="5943600" cy="2708910"/>
+            <wp:effectExtent l="0" t="0" r="0" b="0"/>
+            <wp:docPr id="767589958" name="Picture 1"/>
             <wp:cNvGraphicFramePr>
               <a:graphicFrameLocks xmlns:a="http://schemas.openxmlformats.org/drawingml/2006/main" noChangeAspect="1"/>
             </wp:cNvGraphicFramePr>
@@ -2028,7 +1996,122 @@
               <a:graphicData uri="http://schemas.openxmlformats.org/drawingml/2006/picture">
                 <pic:pic xmlns:pic="http://schemas.openxmlformats.org/drawingml/2006/picture">
                   <pic:nvPicPr>
-                    <pic:cNvPr id="1047538886" name=""/>
+                    <pic:cNvPr id="767589958" name=""/>
+                    <pic:cNvPicPr/>
+                  </pic:nvPicPr>
+                  <pic:blipFill>
+                    <a:blip r:embed="rId30"/>
+                    <a:stretch>
+                      <a:fillRect/>
+                    </a:stretch>
+                  </pic:blipFill>
+                  <pic:spPr>
+                    <a:xfrm>
+                      <a:off x="0" y="0"/>
+                      <a:ext cx="5943600" cy="2708910"/>
+                    </a:xfrm>
+                    <a:prstGeom prst="rect">
+                      <a:avLst/>
+                    </a:prstGeom>
+                  </pic:spPr>
+                </pic:pic>
+              </a:graphicData>
+            </a:graphic>
+          </wp:inline>
+        </w:drawing>
+      </w:r>
+    </w:p>
+    <w:p>
+      <w:r>
+        <w:t xml:space="preserve">You can rename your </w:t>
+      </w:r>
+      <w:proofErr w:type="spellStart"/>
+      <w:r>
+        <w:t>tileset</w:t>
+      </w:r>
+      <w:proofErr w:type="spellEnd"/>
+      <w:r>
+        <w:t xml:space="preserve"> for this</w:t>
+      </w:r>
+    </w:p>
+    <w:p>
+      <w:r>
+        <w:rPr>
+          <w:noProof/>
+        </w:rPr>
+        <w:drawing>
+          <wp:inline distT="0" distB="0" distL="0" distR="0" wp14:anchorId="18ACFC24" wp14:editId="3F51A3F4">
+            <wp:extent cx="2800741" cy="1829055"/>
+            <wp:effectExtent l="0" t="0" r="0" b="0"/>
+            <wp:docPr id="54254820" name="Picture 1"/>
+            <wp:cNvGraphicFramePr>
+              <a:graphicFrameLocks xmlns:a="http://schemas.openxmlformats.org/drawingml/2006/main" noChangeAspect="1"/>
+            </wp:cNvGraphicFramePr>
+            <a:graphic xmlns:a="http://schemas.openxmlformats.org/drawingml/2006/main">
+              <a:graphicData uri="http://schemas.openxmlformats.org/drawingml/2006/picture">
+                <pic:pic xmlns:pic="http://schemas.openxmlformats.org/drawingml/2006/picture">
+                  <pic:nvPicPr>
+                    <pic:cNvPr id="54254820" name=""/>
+                    <pic:cNvPicPr/>
+                  </pic:nvPicPr>
+                  <pic:blipFill>
+                    <a:blip r:embed="rId31"/>
+                    <a:stretch>
+                      <a:fillRect/>
+                    </a:stretch>
+                  </pic:blipFill>
+                  <pic:spPr>
+                    <a:xfrm>
+                      <a:off x="0" y="0"/>
+                      <a:ext cx="2800741" cy="1829055"/>
+                    </a:xfrm>
+                    <a:prstGeom prst="rect">
+                      <a:avLst/>
+                    </a:prstGeom>
+                  </pic:spPr>
+                </pic:pic>
+              </a:graphicData>
+            </a:graphic>
+          </wp:inline>
+        </w:drawing>
+      </w:r>
+    </w:p>
+    <w:p/>
+    <w:p/>
+    <w:p>
+      <w:pPr>
+        <w:pStyle w:val="Heading1"/>
+      </w:pPr>
+      <w:r>
+        <w:t>Rooms</w:t>
+      </w:r>
+    </w:p>
+    <w:p>
+      <w:r>
+        <w:t>So, now you have your tile for the floor inside of Game Maker</w:t>
+      </w:r>
+      <w:r>
+        <w:t>; Go to your Rooms to be able to add tiles.</w:t>
+      </w:r>
+    </w:p>
+    <w:p>
+      <w:r>
+        <w:rPr>
+          <w:noProof/>
+        </w:rPr>
+        <w:drawing>
+          <wp:inline distT="0" distB="0" distL="0" distR="0" wp14:anchorId="6DC7F8E7" wp14:editId="0CFB6A45">
+            <wp:extent cx="2638793" cy="876422"/>
+            <wp:effectExtent l="76200" t="76200" r="142875" b="133350"/>
+            <wp:docPr id="1316980498" name="Picture 1"/>
+            <wp:cNvGraphicFramePr>
+              <a:graphicFrameLocks xmlns:a="http://schemas.openxmlformats.org/drawingml/2006/main" noChangeAspect="1"/>
+            </wp:cNvGraphicFramePr>
+            <a:graphic xmlns:a="http://schemas.openxmlformats.org/drawingml/2006/main">
+              <a:graphicData uri="http://schemas.openxmlformats.org/drawingml/2006/picture">
+                <pic:pic xmlns:pic="http://schemas.openxmlformats.org/drawingml/2006/picture">
+                  <pic:nvPicPr>
+                    <pic:cNvPr id="1316980498" name=""/>
                     <pic:cNvPicPr/>
                   </pic:nvPicPr>
                   <pic:blipFill>
@@ -2040,11 +2123,25 @@
                   <pic:spPr>
                     <a:xfrm>
                       <a:off x="0" y="0"/>
-                      <a:ext cx="5077534" cy="3267531"/>
+                      <a:ext cx="2638793" cy="876422"/>
                     </a:xfrm>
                     <a:prstGeom prst="rect">
                       <a:avLst/>
                     </a:prstGeom>
+                    <a:ln w="38100" cap="sq">
+                      <a:solidFill>
+                        <a:srgbClr val="000000"/>
+                      </a:solidFill>
+                      <a:prstDash val="solid"/>
+                      <a:miter lim="800000"/>
+                    </a:ln>
+                    <a:effectLst>
+                      <a:outerShdw blurRad="50800" dist="38100" dir="2700000" algn="tl" rotWithShape="0">
+                        <a:srgbClr val="000000">
+                          <a:alpha val="43000"/>
+                        </a:srgbClr>
+                      </a:outerShdw>
+                    </a:effectLst>
                   </pic:spPr>
                 </pic:pic>
               </a:graphicData>
@@ -2053,27 +2150,63 @@
         </w:drawing>
       </w:r>
     </w:p>
-    <w:p/>
-    <w:p/>
-    <w:p/>
-    <w:p/>
-    <w:p/>
-    <w:p/>
-    <w:p/>
-    <w:p/>
-    <w:p/>
-    <w:p>
-      <w:r>
-        <w:t>So, now you have your tile for the floor inside of Game Maker</w:t>
-      </w:r>
-    </w:p>
-    <w:p>
-      <w:r>
+    <w:p>
+      <w:pPr>
+        <w:pStyle w:val="Heading1"/>
+      </w:pPr>
+      <w:r>
+        <w:t>Moving the Palette Around.</w:t>
+      </w:r>
+    </w:p>
+    <w:p>
+      <w:r>
+        <w:t xml:space="preserve">If you do not see your tile. Hit the </w:t>
+      </w:r>
+      <w:r>
+        <w:rPr>
+          <w:rStyle w:val="Strong"/>
+        </w:rPr>
+        <w:t>square</w:t>
+      </w:r>
+      <w:r>
+        <w:t xml:space="preserve"> at the end of the tool menu above it.</w:t>
+      </w:r>
+    </w:p>
+    <w:p>
+      <w:r>
+        <w:t xml:space="preserve">To Zoom, use the </w:t>
+      </w:r>
+      <w:r>
+        <w:rPr>
+          <w:rStyle w:val="Strong"/>
+        </w:rPr>
+        <w:t>Zoom</w:t>
+      </w:r>
+      <w:r>
+        <w:t xml:space="preserve"> button, To Move around, hold down the space bar and move the palette around with your mouse.</w:t>
+      </w:r>
+    </w:p>
+    <w:p>
+      <w:pPr>
+        <w:rPr>
+          <w:noProof/>
+        </w:rPr>
+      </w:pPr>
+      <w:r>
+        <w:rPr>
+          <w:noProof/>
+        </w:rPr>
+        <w:t xml:space="preserve"> </w:t>
+      </w:r>
+      <w:r>
+        <w:rPr>
+          <w:noProof/>
+        </w:rPr>
         <w:drawing>
-          <wp:inline distT="0" distB="0" distL="0" distR="0" wp14:anchorId="0BF12891" wp14:editId="1365BC37">
-            <wp:extent cx="5943600" cy="2288540"/>
-            <wp:effectExtent l="0" t="0" r="0" b="0"/>
-            <wp:docPr id="2143454208" name="Picture 1"/>
+          <wp:inline distT="0" distB="0" distL="0" distR="0" wp14:anchorId="45B17CF0" wp14:editId="7BCFDAC1">
+            <wp:extent cx="2819794" cy="962159"/>
+            <wp:effectExtent l="76200" t="76200" r="133350" b="142875"/>
+            <wp:docPr id="883318100" name="Picture 1"/>
             <wp:cNvGraphicFramePr>
               <a:graphicFrameLocks xmlns:a="http://schemas.openxmlformats.org/drawingml/2006/main" noChangeAspect="1"/>
             </wp:cNvGraphicFramePr>
@@ -2081,7 +2214,7 @@
               <a:graphicData uri="http://schemas.openxmlformats.org/drawingml/2006/picture">
                 <pic:pic xmlns:pic="http://schemas.openxmlformats.org/drawingml/2006/picture">
                   <pic:nvPicPr>
-                    <pic:cNvPr id="2143454208" name=""/>
+                    <pic:cNvPr id="883318100" name=""/>
                     <pic:cNvPicPr/>
                   </pic:nvPicPr>
                   <pic:blipFill>
@@ -2093,7 +2226,175 @@
                   <pic:spPr>
                     <a:xfrm>
                       <a:off x="0" y="0"/>
-                      <a:ext cx="5943600" cy="2288540"/>
+                      <a:ext cx="2819794" cy="962159"/>
+                    </a:xfrm>
+                    <a:prstGeom prst="rect">
+                      <a:avLst/>
+                    </a:prstGeom>
+                    <a:ln w="38100" cap="sq">
+                      <a:solidFill>
+                        <a:srgbClr val="000000"/>
+                      </a:solidFill>
+                      <a:prstDash val="solid"/>
+                      <a:miter lim="800000"/>
+                    </a:ln>
+                    <a:effectLst>
+                      <a:outerShdw blurRad="50800" dist="38100" dir="2700000" algn="tl" rotWithShape="0">
+                        <a:srgbClr val="000000">
+                          <a:alpha val="43000"/>
+                        </a:srgbClr>
+                      </a:outerShdw>
+                    </a:effectLst>
+                  </pic:spPr>
+                </pic:pic>
+              </a:graphicData>
+            </a:graphic>
+          </wp:inline>
+        </w:drawing>
+      </w:r>
+    </w:p>
+    <w:p/>
+    <w:p>
+      <w:r>
+        <w:rPr>
+          <w:noProof/>
+        </w:rPr>
+        <w:drawing>
+          <wp:inline distT="0" distB="0" distL="0" distR="0" wp14:anchorId="5050BC12" wp14:editId="3D3CE27B">
+            <wp:extent cx="3324689" cy="3296110"/>
+            <wp:effectExtent l="76200" t="76200" r="142875" b="133350"/>
+            <wp:docPr id="1265897783" name="Picture 1"/>
+            <wp:cNvGraphicFramePr>
+              <a:graphicFrameLocks xmlns:a="http://schemas.openxmlformats.org/drawingml/2006/main" noChangeAspect="1"/>
+            </wp:cNvGraphicFramePr>
+            <a:graphic xmlns:a="http://schemas.openxmlformats.org/drawingml/2006/main">
+              <a:graphicData uri="http://schemas.openxmlformats.org/drawingml/2006/picture">
+                <pic:pic xmlns:pic="http://schemas.openxmlformats.org/drawingml/2006/picture">
+                  <pic:nvPicPr>
+                    <pic:cNvPr id="1265897783" name=""/>
+                    <pic:cNvPicPr/>
+                  </pic:nvPicPr>
+                  <pic:blipFill>
+                    <a:blip r:embed="rId34"/>
+                    <a:stretch>
+                      <a:fillRect/>
+                    </a:stretch>
+                  </pic:blipFill>
+                  <pic:spPr>
+                    <a:xfrm>
+                      <a:off x="0" y="0"/>
+                      <a:ext cx="3324689" cy="3296110"/>
+                    </a:xfrm>
+                    <a:prstGeom prst="rect">
+                      <a:avLst/>
+                    </a:prstGeom>
+                    <a:ln w="38100" cap="sq">
+                      <a:solidFill>
+                        <a:srgbClr val="000000"/>
+                      </a:solidFill>
+                      <a:prstDash val="solid"/>
+                      <a:miter lim="800000"/>
+                    </a:ln>
+                    <a:effectLst>
+                      <a:outerShdw blurRad="50800" dist="38100" dir="2700000" algn="tl" rotWithShape="0">
+                        <a:srgbClr val="000000">
+                          <a:alpha val="43000"/>
+                        </a:srgbClr>
+                      </a:outerShdw>
+                    </a:effectLst>
+                  </pic:spPr>
+                </pic:pic>
+              </a:graphicData>
+            </a:graphic>
+          </wp:inline>
+        </w:drawing>
+      </w:r>
+    </w:p>
+    <w:p>
+      <w:r>
+        <w:t>To add a tile to the board, just click on the tile you want to add and then drag and drop it onto the board.</w:t>
+      </w:r>
+    </w:p>
+    <w:p/>
+    <w:p>
+      <w:r>
+        <w:rPr>
+          <w:noProof/>
+        </w:rPr>
+        <w:drawing>
+          <wp:inline distT="0" distB="0" distL="0" distR="0" wp14:anchorId="2B279DF4" wp14:editId="0D482217">
+            <wp:extent cx="5943600" cy="3068955"/>
+            <wp:effectExtent l="0" t="0" r="0" b="0"/>
+            <wp:docPr id="298486498" name="Picture 1"/>
+            <wp:cNvGraphicFramePr>
+              <a:graphicFrameLocks xmlns:a="http://schemas.openxmlformats.org/drawingml/2006/main" noChangeAspect="1"/>
+            </wp:cNvGraphicFramePr>
+            <a:graphic xmlns:a="http://schemas.openxmlformats.org/drawingml/2006/main">
+              <a:graphicData uri="http://schemas.openxmlformats.org/drawingml/2006/picture">
+                <pic:pic xmlns:pic="http://schemas.openxmlformats.org/drawingml/2006/picture">
+                  <pic:nvPicPr>
+                    <pic:cNvPr id="298486498" name=""/>
+                    <pic:cNvPicPr/>
+                  </pic:nvPicPr>
+                  <pic:blipFill>
+                    <a:blip r:embed="rId35"/>
+                    <a:stretch>
+                      <a:fillRect/>
+                    </a:stretch>
+                  </pic:blipFill>
+                  <pic:spPr>
+                    <a:xfrm>
+                      <a:off x="0" y="0"/>
+                      <a:ext cx="5943600" cy="3068955"/>
+                    </a:xfrm>
+                    <a:prstGeom prst="rect">
+                      <a:avLst/>
+                    </a:prstGeom>
+                  </pic:spPr>
+                </pic:pic>
+              </a:graphicData>
+            </a:graphic>
+          </wp:inline>
+        </w:drawing>
+      </w:r>
+    </w:p>
+    <w:p/>
+    <w:p/>
+    <w:p>
+      <w:r>
+        <w:t>Finish laying all the tiles and now you have the floor.</w:t>
+      </w:r>
+    </w:p>
+    <w:p>
+      <w:r>
+        <w:rPr>
+          <w:noProof/>
+        </w:rPr>
+        <w:drawing>
+          <wp:inline distT="0" distB="0" distL="0" distR="0" wp14:anchorId="2BCF4C4E" wp14:editId="3DAD2D81">
+            <wp:extent cx="5943600" cy="2916555"/>
+            <wp:effectExtent l="0" t="0" r="0" b="0"/>
+            <wp:docPr id="1345146498" name="Picture 1"/>
+            <wp:cNvGraphicFramePr>
+              <a:graphicFrameLocks xmlns:a="http://schemas.openxmlformats.org/drawingml/2006/main" noChangeAspect="1"/>
+            </wp:cNvGraphicFramePr>
+            <a:graphic xmlns:a="http://schemas.openxmlformats.org/drawingml/2006/main">
+              <a:graphicData uri="http://schemas.openxmlformats.org/drawingml/2006/picture">
+                <pic:pic xmlns:pic="http://schemas.openxmlformats.org/drawingml/2006/picture">
+                  <pic:nvPicPr>
+                    <pic:cNvPr id="1345146498" name=""/>
+                    <pic:cNvPicPr/>
+                  </pic:nvPicPr>
+                  <pic:blipFill>
+                    <a:blip r:embed="rId36"/>
+                    <a:stretch>
+                      <a:fillRect/>
+                    </a:stretch>
+                  </pic:blipFill>
+                  <pic:spPr>
+                    <a:xfrm>
+                      <a:off x="0" y="0"/>
+                      <a:ext cx="5943600" cy="2916555"/>
                     </a:xfrm>
                     <a:prstGeom prst="rect">
                       <a:avLst/>

</xml_diff>

<commit_message>
Add new articles and images for Game Maker tutorials
- Introduced "Preparing Hero for Room" article with updated instructions and added PSD file for hero sprite.
- Created "The Room" article with comprehensive details on room creation, layer management, and hero object integration, including multiple images for visual guidance.
- Added "The Wall" article outlining wall creation process and tile management.
- Updated SEO metadata for articles to enhance search visibility.
- Removed outdated document versions and ensured all new images are included in the respective articles.
</commit_message>
<xml_diff>
--- a/Articles/2025/4_Game_Maker/2_Creating_Tiles/Creating_Tiles.docx
+++ b/Articles/2025/4_Game_Maker/2_Creating_Tiles/Creating_Tiles.docx
@@ -2077,33 +2077,21 @@
       </w:r>
     </w:p>
     <w:p/>
-    <w:p/>
-    <w:p>
-      <w:pPr>
-        <w:pStyle w:val="Heading1"/>
-      </w:pPr>
-      <w:r>
-        <w:t>Rooms</w:t>
-      </w:r>
-    </w:p>
     <w:p>
       <w:r>
         <w:t>So, now you have your tile for the floor inside of Game Maker</w:t>
       </w:r>
       <w:r>
-        <w:t>; Go to your Rooms to be able to add tiles.</w:t>
-      </w:r>
-    </w:p>
-    <w:p>
-      <w:r>
-        <w:rPr>
-          <w:noProof/>
-        </w:rPr>
+        <w:t>.</w:t>
+      </w:r>
+    </w:p>
+    <w:p>
+      <w:r>
         <w:drawing>
-          <wp:inline distT="0" distB="0" distL="0" distR="0" wp14:anchorId="6DC7F8E7" wp14:editId="0CFB6A45">
-            <wp:extent cx="2638793" cy="876422"/>
-            <wp:effectExtent l="76200" t="76200" r="142875" b="133350"/>
-            <wp:docPr id="1316980498" name="Picture 1"/>
+          <wp:inline distT="0" distB="0" distL="0" distR="0" wp14:anchorId="5F915D43" wp14:editId="66B3B02D">
+            <wp:extent cx="5296639" cy="3153215"/>
+            <wp:effectExtent l="0" t="0" r="0" b="9525"/>
+            <wp:docPr id="1724748808" name="Picture 1"/>
             <wp:cNvGraphicFramePr>
               <a:graphicFrameLocks xmlns:a="http://schemas.openxmlformats.org/drawingml/2006/main" noChangeAspect="1"/>
             </wp:cNvGraphicFramePr>
@@ -2111,7 +2099,7 @@
               <a:graphicData uri="http://schemas.openxmlformats.org/drawingml/2006/picture">
                 <pic:pic xmlns:pic="http://schemas.openxmlformats.org/drawingml/2006/picture">
                   <pic:nvPicPr>
-                    <pic:cNvPr id="1316980498" name=""/>
+                    <pic:cNvPr id="1724748808" name=""/>
                     <pic:cNvPicPr/>
                   </pic:nvPicPr>
                   <pic:blipFill>
@@ -2123,278 +2111,7 @@
                   <pic:spPr>
                     <a:xfrm>
                       <a:off x="0" y="0"/>
-                      <a:ext cx="2638793" cy="876422"/>
-                    </a:xfrm>
-                    <a:prstGeom prst="rect">
-                      <a:avLst/>
-                    </a:prstGeom>
-                    <a:ln w="38100" cap="sq">
-                      <a:solidFill>
-                        <a:srgbClr val="000000"/>
-                      </a:solidFill>
-                      <a:prstDash val="solid"/>
-                      <a:miter lim="800000"/>
-                    </a:ln>
-                    <a:effectLst>
-                      <a:outerShdw blurRad="50800" dist="38100" dir="2700000" algn="tl" rotWithShape="0">
-                        <a:srgbClr val="000000">
-                          <a:alpha val="43000"/>
-                        </a:srgbClr>
-                      </a:outerShdw>
-                    </a:effectLst>
-                  </pic:spPr>
-                </pic:pic>
-              </a:graphicData>
-            </a:graphic>
-          </wp:inline>
-        </w:drawing>
-      </w:r>
-    </w:p>
-    <w:p>
-      <w:pPr>
-        <w:pStyle w:val="Heading1"/>
-      </w:pPr>
-      <w:r>
-        <w:t>Moving the Palette Around.</w:t>
-      </w:r>
-    </w:p>
-    <w:p>
-      <w:r>
-        <w:t xml:space="preserve">If you do not see your tile. Hit the </w:t>
-      </w:r>
-      <w:r>
-        <w:rPr>
-          <w:rStyle w:val="Strong"/>
-        </w:rPr>
-        <w:t>square</w:t>
-      </w:r>
-      <w:r>
-        <w:t xml:space="preserve"> at the end of the tool menu above it.</w:t>
-      </w:r>
-    </w:p>
-    <w:p>
-      <w:r>
-        <w:t xml:space="preserve">To Zoom, use the </w:t>
-      </w:r>
-      <w:r>
-        <w:rPr>
-          <w:rStyle w:val="Strong"/>
-        </w:rPr>
-        <w:t>Zoom</w:t>
-      </w:r>
-      <w:r>
-        <w:t xml:space="preserve"> button, To Move around, hold down the space bar and move the palette around with your mouse.</w:t>
-      </w:r>
-    </w:p>
-    <w:p>
-      <w:pPr>
-        <w:rPr>
-          <w:noProof/>
-        </w:rPr>
-      </w:pPr>
-      <w:r>
-        <w:rPr>
-          <w:noProof/>
-        </w:rPr>
-        <w:t xml:space="preserve"> </w:t>
-      </w:r>
-      <w:r>
-        <w:rPr>
-          <w:noProof/>
-        </w:rPr>
-        <w:drawing>
-          <wp:inline distT="0" distB="0" distL="0" distR="0" wp14:anchorId="45B17CF0" wp14:editId="7BCFDAC1">
-            <wp:extent cx="2819794" cy="962159"/>
-            <wp:effectExtent l="76200" t="76200" r="133350" b="142875"/>
-            <wp:docPr id="883318100" name="Picture 1"/>
-            <wp:cNvGraphicFramePr>
-              <a:graphicFrameLocks xmlns:a="http://schemas.openxmlformats.org/drawingml/2006/main" noChangeAspect="1"/>
-            </wp:cNvGraphicFramePr>
-            <a:graphic xmlns:a="http://schemas.openxmlformats.org/drawingml/2006/main">
-              <a:graphicData uri="http://schemas.openxmlformats.org/drawingml/2006/picture">
-                <pic:pic xmlns:pic="http://schemas.openxmlformats.org/drawingml/2006/picture">
-                  <pic:nvPicPr>
-                    <pic:cNvPr id="883318100" name=""/>
-                    <pic:cNvPicPr/>
-                  </pic:nvPicPr>
-                  <pic:blipFill>
-                    <a:blip r:embed="rId33"/>
-                    <a:stretch>
-                      <a:fillRect/>
-                    </a:stretch>
-                  </pic:blipFill>
-                  <pic:spPr>
-                    <a:xfrm>
-                      <a:off x="0" y="0"/>
-                      <a:ext cx="2819794" cy="962159"/>
-                    </a:xfrm>
-                    <a:prstGeom prst="rect">
-                      <a:avLst/>
-                    </a:prstGeom>
-                    <a:ln w="38100" cap="sq">
-                      <a:solidFill>
-                        <a:srgbClr val="000000"/>
-                      </a:solidFill>
-                      <a:prstDash val="solid"/>
-                      <a:miter lim="800000"/>
-                    </a:ln>
-                    <a:effectLst>
-                      <a:outerShdw blurRad="50800" dist="38100" dir="2700000" algn="tl" rotWithShape="0">
-                        <a:srgbClr val="000000">
-                          <a:alpha val="43000"/>
-                        </a:srgbClr>
-                      </a:outerShdw>
-                    </a:effectLst>
-                  </pic:spPr>
-                </pic:pic>
-              </a:graphicData>
-            </a:graphic>
-          </wp:inline>
-        </w:drawing>
-      </w:r>
-    </w:p>
-    <w:p/>
-    <w:p>
-      <w:r>
-        <w:rPr>
-          <w:noProof/>
-        </w:rPr>
-        <w:drawing>
-          <wp:inline distT="0" distB="0" distL="0" distR="0" wp14:anchorId="5050BC12" wp14:editId="3D3CE27B">
-            <wp:extent cx="3324689" cy="3296110"/>
-            <wp:effectExtent l="76200" t="76200" r="142875" b="133350"/>
-            <wp:docPr id="1265897783" name="Picture 1"/>
-            <wp:cNvGraphicFramePr>
-              <a:graphicFrameLocks xmlns:a="http://schemas.openxmlformats.org/drawingml/2006/main" noChangeAspect="1"/>
-            </wp:cNvGraphicFramePr>
-            <a:graphic xmlns:a="http://schemas.openxmlformats.org/drawingml/2006/main">
-              <a:graphicData uri="http://schemas.openxmlformats.org/drawingml/2006/picture">
-                <pic:pic xmlns:pic="http://schemas.openxmlformats.org/drawingml/2006/picture">
-                  <pic:nvPicPr>
-                    <pic:cNvPr id="1265897783" name=""/>
-                    <pic:cNvPicPr/>
-                  </pic:nvPicPr>
-                  <pic:blipFill>
-                    <a:blip r:embed="rId34"/>
-                    <a:stretch>
-                      <a:fillRect/>
-                    </a:stretch>
-                  </pic:blipFill>
-                  <pic:spPr>
-                    <a:xfrm>
-                      <a:off x="0" y="0"/>
-                      <a:ext cx="3324689" cy="3296110"/>
-                    </a:xfrm>
-                    <a:prstGeom prst="rect">
-                      <a:avLst/>
-                    </a:prstGeom>
-                    <a:ln w="38100" cap="sq">
-                      <a:solidFill>
-                        <a:srgbClr val="000000"/>
-                      </a:solidFill>
-                      <a:prstDash val="solid"/>
-                      <a:miter lim="800000"/>
-                    </a:ln>
-                    <a:effectLst>
-                      <a:outerShdw blurRad="50800" dist="38100" dir="2700000" algn="tl" rotWithShape="0">
-                        <a:srgbClr val="000000">
-                          <a:alpha val="43000"/>
-                        </a:srgbClr>
-                      </a:outerShdw>
-                    </a:effectLst>
-                  </pic:spPr>
-                </pic:pic>
-              </a:graphicData>
-            </a:graphic>
-          </wp:inline>
-        </w:drawing>
-      </w:r>
-    </w:p>
-    <w:p>
-      <w:r>
-        <w:t>To add a tile to the board, just click on the tile you want to add and then drag and drop it onto the board.</w:t>
-      </w:r>
-    </w:p>
-    <w:p/>
-    <w:p>
-      <w:r>
-        <w:rPr>
-          <w:noProof/>
-        </w:rPr>
-        <w:drawing>
-          <wp:inline distT="0" distB="0" distL="0" distR="0" wp14:anchorId="2B279DF4" wp14:editId="0D482217">
-            <wp:extent cx="5943600" cy="3068955"/>
-            <wp:effectExtent l="0" t="0" r="0" b="0"/>
-            <wp:docPr id="298486498" name="Picture 1"/>
-            <wp:cNvGraphicFramePr>
-              <a:graphicFrameLocks xmlns:a="http://schemas.openxmlformats.org/drawingml/2006/main" noChangeAspect="1"/>
-            </wp:cNvGraphicFramePr>
-            <a:graphic xmlns:a="http://schemas.openxmlformats.org/drawingml/2006/main">
-              <a:graphicData uri="http://schemas.openxmlformats.org/drawingml/2006/picture">
-                <pic:pic xmlns:pic="http://schemas.openxmlformats.org/drawingml/2006/picture">
-                  <pic:nvPicPr>
-                    <pic:cNvPr id="298486498" name=""/>
-                    <pic:cNvPicPr/>
-                  </pic:nvPicPr>
-                  <pic:blipFill>
-                    <a:blip r:embed="rId35"/>
-                    <a:stretch>
-                      <a:fillRect/>
-                    </a:stretch>
-                  </pic:blipFill>
-                  <pic:spPr>
-                    <a:xfrm>
-                      <a:off x="0" y="0"/>
-                      <a:ext cx="5943600" cy="3068955"/>
-                    </a:xfrm>
-                    <a:prstGeom prst="rect">
-                      <a:avLst/>
-                    </a:prstGeom>
-                  </pic:spPr>
-                </pic:pic>
-              </a:graphicData>
-            </a:graphic>
-          </wp:inline>
-        </w:drawing>
-      </w:r>
-    </w:p>
-    <w:p/>
-    <w:p/>
-    <w:p>
-      <w:r>
-        <w:t>Finish laying all the tiles and now you have the floor.</w:t>
-      </w:r>
-    </w:p>
-    <w:p>
-      <w:r>
-        <w:rPr>
-          <w:noProof/>
-        </w:rPr>
-        <w:drawing>
-          <wp:inline distT="0" distB="0" distL="0" distR="0" wp14:anchorId="2BCF4C4E" wp14:editId="3DAD2D81">
-            <wp:extent cx="5943600" cy="2916555"/>
-            <wp:effectExtent l="0" t="0" r="0" b="0"/>
-            <wp:docPr id="1345146498" name="Picture 1"/>
-            <wp:cNvGraphicFramePr>
-              <a:graphicFrameLocks xmlns:a="http://schemas.openxmlformats.org/drawingml/2006/main" noChangeAspect="1"/>
-            </wp:cNvGraphicFramePr>
-            <a:graphic xmlns:a="http://schemas.openxmlformats.org/drawingml/2006/main">
-              <a:graphicData uri="http://schemas.openxmlformats.org/drawingml/2006/picture">
-                <pic:pic xmlns:pic="http://schemas.openxmlformats.org/drawingml/2006/picture">
-                  <pic:nvPicPr>
-                    <pic:cNvPr id="1345146498" name=""/>
-                    <pic:cNvPicPr/>
-                  </pic:nvPicPr>
-                  <pic:blipFill>
-                    <a:blip r:embed="rId36"/>
-                    <a:stretch>
-                      <a:fillRect/>
-                    </a:stretch>
-                  </pic:blipFill>
-                  <pic:spPr>
-                    <a:xfrm>
-                      <a:off x="0" y="0"/>
-                      <a:ext cx="5943600" cy="2916555"/>
+                      <a:ext cx="5296639" cy="3153215"/>
                     </a:xfrm>
                     <a:prstGeom prst="rect">
                       <a:avLst/>

</xml_diff>